<commit_message>
minor changes to reports
</commit_message>
<xml_diff>
--- a/reports/Project_Report_Milestone1.docx
+++ b/reports/Project_Report_Milestone1.docx
@@ -6,9 +6,50 @@
       <w:pPr>
         <w:pStyle w:val="Heading1"/>
       </w:pPr>
-      <w:bookmarkStart w:id="0" w:name="_GoBack"/>
-      <w:bookmarkEnd w:id="0"/>
-      <w:r>
+      <w:r>
+        <w:t>Project Report – Milestone 1</w:t>
+      </w:r>
+    </w:p>
+    <w:p>
+      <w:pPr>
+        <w:pStyle w:val="Heading1"/>
+        <w:rPr>
+          <w:color w:val="auto"/>
+          <w:sz w:val="24"/>
+        </w:rPr>
+      </w:pPr>
+      <w:r>
+        <w:rPr>
+          <w:color w:val="auto"/>
+          <w:sz w:val="24"/>
+        </w:rPr>
+        <w:t>Under Prof. Jan-Willem van de Meent</w:t>
+      </w:r>
+    </w:p>
+    <w:p>
+      <w:pPr>
+        <w:rPr>
+          <w:rFonts w:asciiTheme="majorHAnsi" w:hAnsiTheme="majorHAnsi"/>
+        </w:rPr>
+      </w:pPr>
+      <w:r>
+        <w:rPr>
+          <w:rFonts w:asciiTheme="majorHAnsi" w:hAnsiTheme="majorHAnsi"/>
+        </w:rPr>
+        <w:t xml:space="preserve">Done by: Sumeet Dubey, Harshdeep Singh, Zhiguang Yu                  </w:t>
+      </w:r>
+    </w:p>
+    <w:p>
+      <w:pPr>
+        <w:pStyle w:val="Heading1"/>
+        <w:rPr>
+          <w:sz w:val="28"/>
+        </w:rPr>
+      </w:pPr>
+      <w:r>
+        <w:rPr>
+          <w:sz w:val="28"/>
+        </w:rPr>
         <w:t>Exploratory Analysis Over Dataset</w:t>
       </w:r>
     </w:p>
@@ -85,309 +126,14 @@
         <w:pStyle w:val="ListParagraph"/>
       </w:pPr>
       <w:r>
+        <w:rPr>
+          <w:noProof/>
+        </w:rPr>
         <w:drawing>
           <wp:inline distT="0" distB="0" distL="0" distR="0" wp14:anchorId="7CA5707F" wp14:editId="71D9AB60">
             <wp:extent cx="5080635" cy="4885769"/>
             <wp:effectExtent l="0" t="0" r="0" b="0"/>
             <wp:docPr id="1" name="Picture 1"/>
-            <wp:cNvGraphicFramePr>
-              <a:graphicFrameLocks xmlns:a="http://schemas.openxmlformats.org/drawingml/2006/main" noChangeAspect="1"/>
-            </wp:cNvGraphicFramePr>
-            <a:graphic xmlns:a="http://schemas.openxmlformats.org/drawingml/2006/main">
-              <a:graphicData uri="http://schemas.openxmlformats.org/drawingml/2006/picture">
-                <pic:pic xmlns:pic="http://schemas.openxmlformats.org/drawingml/2006/picture">
-                  <pic:nvPicPr>
-                    <pic:cNvPr id="1" name=""/>
-                    <pic:cNvPicPr/>
-                  </pic:nvPicPr>
-                  <pic:blipFill>
-                    <a:blip r:embed="rId5"/>
-                    <a:stretch>
-                      <a:fillRect/>
-                    </a:stretch>
-                  </pic:blipFill>
-                  <pic:spPr>
-                    <a:xfrm>
-                      <a:off x="0" y="0"/>
-                      <a:ext cx="5086552" cy="4891459"/>
-                    </a:xfrm>
-                    <a:prstGeom prst="rect">
-                      <a:avLst/>
-                    </a:prstGeom>
-                  </pic:spPr>
-                </pic:pic>
-              </a:graphicData>
-            </a:graphic>
-          </wp:inline>
-        </w:drawing>
-      </w:r>
-      <w:r>
-        <w:t xml:space="preserve"> </w:t>
-      </w:r>
-    </w:p>
-    <w:p>
-      <w:pPr>
-        <w:pStyle w:val="ListParagraph"/>
-      </w:pPr>
-    </w:p>
-    <w:p>
-      <w:pPr>
-        <w:pStyle w:val="ListParagraph"/>
-        <w:rPr>
-          <w:sz w:val="21"/>
-        </w:rPr>
-      </w:pPr>
-      <w:r>
-        <w:rPr>
-          <w:sz w:val="22"/>
-        </w:rPr>
-        <w:t>Conclusion</w:t>
-      </w:r>
-      <w:r>
-        <w:rPr>
-          <w:sz w:val="21"/>
-        </w:rPr>
-        <w:t xml:space="preserve">: </w:t>
-      </w:r>
-    </w:p>
-    <w:p>
-      <w:pPr>
-        <w:pStyle w:val="ListParagraph"/>
-        <w:rPr>
-          <w:sz w:val="21"/>
-        </w:rPr>
-      </w:pPr>
-      <w:r>
-        <w:rPr>
-          <w:sz w:val="21"/>
-        </w:rPr>
-        <w:t xml:space="preserve">Nintendo seems to be a leader in sales with a good margin. All of the top companies are amongst the current big video game manufacturers, which was expected. </w:t>
-      </w:r>
-    </w:p>
-    <w:p>
-      <w:pPr>
-        <w:pStyle w:val="ListParagraph"/>
-      </w:pPr>
-    </w:p>
-    <w:p>
-      <w:pPr>
-        <w:pStyle w:val="ListParagraph"/>
-      </w:pPr>
-    </w:p>
-    <w:p>
-      <w:pPr>
-        <w:pStyle w:val="ListParagraph"/>
-      </w:pPr>
-    </w:p>
-    <w:p>
-      <w:pPr>
-        <w:pStyle w:val="ListParagraph"/>
-      </w:pPr>
-    </w:p>
-    <w:p>
-      <w:pPr>
-        <w:pStyle w:val="ListParagraph"/>
-      </w:pPr>
-    </w:p>
-    <w:p>
-      <w:pPr>
-        <w:pStyle w:val="ListParagraph"/>
-      </w:pPr>
-    </w:p>
-    <w:p>
-      <w:pPr>
-        <w:pStyle w:val="ListParagraph"/>
-        <w:numPr>
-          <w:ilvl w:val="0"/>
-          <w:numId w:val="3"/>
-        </w:numPr>
-        <w:rPr>
-          <w:sz w:val="21"/>
-        </w:rPr>
-      </w:pPr>
-      <w:r>
-        <w:rPr>
-          <w:sz w:val="21"/>
-        </w:rPr>
-        <w:lastRenderedPageBreak/>
-        <w:t>We calculated the number of games released by each publisher and took the top 10 publishers with the maximum number of releases</w:t>
-      </w:r>
-    </w:p>
-    <w:p>
-      <w:pPr>
-        <w:pStyle w:val="ListParagraph"/>
-      </w:pPr>
-    </w:p>
-    <w:p>
-      <w:pPr>
-        <w:pStyle w:val="ListParagraph"/>
-      </w:pPr>
-      <w:r>
-        <w:drawing>
-          <wp:inline distT="0" distB="0" distL="0" distR="0" wp14:anchorId="469069CD" wp14:editId="2D37B4EA">
-            <wp:extent cx="5943600" cy="5793105"/>
-            <wp:effectExtent l="0" t="0" r="0" b="0"/>
-            <wp:docPr id="2" name="Picture 2"/>
-            <wp:cNvGraphicFramePr>
-              <a:graphicFrameLocks xmlns:a="http://schemas.openxmlformats.org/drawingml/2006/main" noChangeAspect="1"/>
-            </wp:cNvGraphicFramePr>
-            <a:graphic xmlns:a="http://schemas.openxmlformats.org/drawingml/2006/main">
-              <a:graphicData uri="http://schemas.openxmlformats.org/drawingml/2006/picture">
-                <pic:pic xmlns:pic="http://schemas.openxmlformats.org/drawingml/2006/picture">
-                  <pic:nvPicPr>
-                    <pic:cNvPr id="1" name=""/>
-                    <pic:cNvPicPr/>
-                  </pic:nvPicPr>
-                  <pic:blipFill>
-                    <a:blip r:embed="rId6"/>
-                    <a:stretch>
-                      <a:fillRect/>
-                    </a:stretch>
-                  </pic:blipFill>
-                  <pic:spPr>
-                    <a:xfrm>
-                      <a:off x="0" y="0"/>
-                      <a:ext cx="5943600" cy="5793105"/>
-                    </a:xfrm>
-                    <a:prstGeom prst="rect">
-                      <a:avLst/>
-                    </a:prstGeom>
-                  </pic:spPr>
-                </pic:pic>
-              </a:graphicData>
-            </a:graphic>
-          </wp:inline>
-        </w:drawing>
-      </w:r>
-    </w:p>
-    <w:p>
-      <w:pPr>
-        <w:pStyle w:val="ListParagraph"/>
-      </w:pPr>
-    </w:p>
-    <w:p>
-      <w:pPr>
-        <w:pStyle w:val="ListParagraph"/>
-        <w:rPr>
-          <w:sz w:val="21"/>
-        </w:rPr>
-      </w:pPr>
-      <w:r>
-        <w:rPr>
-          <w:sz w:val="22"/>
-        </w:rPr>
-        <w:t>Conclusion</w:t>
-      </w:r>
-      <w:r>
-        <w:rPr>
-          <w:sz w:val="21"/>
-        </w:rPr>
-        <w:t xml:space="preserve">: </w:t>
-      </w:r>
-    </w:p>
-    <w:p>
-      <w:pPr>
-        <w:pStyle w:val="ListParagraph"/>
-        <w:jc w:val="both"/>
-        <w:rPr>
-          <w:sz w:val="21"/>
-        </w:rPr>
-      </w:pPr>
-      <w:r>
-        <w:rPr>
-          <w:sz w:val="21"/>
-        </w:rPr>
-        <w:t>Interestingly, Nintendo has produced about half as many games as EA though it beats EA in global s</w:t>
-      </w:r>
-      <w:r>
-        <w:rPr>
-          <w:sz w:val="21"/>
-        </w:rPr>
-        <w:t xml:space="preserve">ales. Activision and Namco Bandai have released almost same number of games, but there is a considerable difference in their sales. </w:t>
-      </w:r>
-    </w:p>
-    <w:p>
-      <w:pPr>
-        <w:pStyle w:val="ListParagraph"/>
-        <w:jc w:val="both"/>
-        <w:rPr>
-          <w:sz w:val="21"/>
-        </w:rPr>
-      </w:pPr>
-      <w:r>
-        <w:rPr>
-          <w:sz w:val="21"/>
-        </w:rPr>
-        <w:t xml:space="preserve">Also note </w:t>
-      </w:r>
-      <w:r>
-        <w:rPr>
-          <w:sz w:val="21"/>
-        </w:rPr>
-        <w:t xml:space="preserve">that both graphs contain the same set of companies in different order. </w:t>
-      </w:r>
-    </w:p>
-    <w:p>
-      <w:pPr>
-        <w:pStyle w:val="ListParagraph"/>
-      </w:pPr>
-    </w:p>
-    <w:p>
-      <w:pPr>
-        <w:pStyle w:val="ListParagraph"/>
-      </w:pPr>
-    </w:p>
-    <w:p>
-      <w:pPr>
-        <w:pStyle w:val="ListParagraph"/>
-      </w:pPr>
-    </w:p>
-    <w:p>
-      <w:pPr>
-        <w:pStyle w:val="ListParagraph"/>
-      </w:pPr>
-    </w:p>
-    <w:p>
-      <w:pPr>
-        <w:pStyle w:val="ListParagraph"/>
-      </w:pPr>
-    </w:p>
-    <w:p>
-      <w:pPr>
-        <w:pStyle w:val="Heading2"/>
-      </w:pPr>
-      <w:r>
-        <w:t>Popular Genres</w:t>
-      </w:r>
-    </w:p>
-    <w:p>
-      <w:pPr>
-        <w:rPr>
-          <w:sz w:val="21"/>
-        </w:rPr>
-      </w:pPr>
-    </w:p>
-    <w:p>
-      <w:pPr>
-        <w:rPr>
-          <w:sz w:val="21"/>
-        </w:rPr>
-      </w:pPr>
-      <w:r>
-        <w:rPr>
-          <w:sz w:val="21"/>
-        </w:rPr>
-        <w:t>Below is the graph for total sales for games grouped by genres</w:t>
-      </w:r>
-    </w:p>
-    <w:p/>
-    <w:p>
-      <w:r>
-        <w:drawing>
-          <wp:inline distT="0" distB="0" distL="0" distR="0" wp14:anchorId="4D244DDF" wp14:editId="04CC4E30">
-            <wp:extent cx="5943600" cy="4727575"/>
-            <wp:effectExtent l="0" t="0" r="0" b="0"/>
-            <wp:docPr id="3" name="Picture 3"/>
             <wp:cNvGraphicFramePr>
               <a:graphicFrameLocks xmlns:a="http://schemas.openxmlformats.org/drawingml/2006/main" noChangeAspect="1"/>
             </wp:cNvGraphicFramePr>
@@ -407,7 +153,7 @@
                   <pic:spPr>
                     <a:xfrm>
                       <a:off x="0" y="0"/>
-                      <a:ext cx="5943600" cy="4727575"/>
+                      <a:ext cx="5086552" cy="4891459"/>
                     </a:xfrm>
                     <a:prstGeom prst="rect">
                       <a:avLst/>
@@ -419,96 +165,96 @@
           </wp:inline>
         </w:drawing>
       </w:r>
+      <w:r>
+        <w:t xml:space="preserve"> </w:t>
+      </w:r>
+    </w:p>
+    <w:p>
+      <w:pPr>
+        <w:pStyle w:val="ListParagraph"/>
+      </w:pPr>
+    </w:p>
+    <w:p>
+      <w:pPr>
+        <w:pStyle w:val="ListParagraph"/>
+        <w:rPr>
+          <w:sz w:val="21"/>
+        </w:rPr>
+      </w:pPr>
+      <w:r>
+        <w:rPr>
+          <w:sz w:val="22"/>
+        </w:rPr>
+        <w:t>Conclusion</w:t>
+      </w:r>
+      <w:r>
+        <w:rPr>
+          <w:sz w:val="21"/>
+        </w:rPr>
+        <w:t xml:space="preserve">: </w:t>
+      </w:r>
+    </w:p>
+    <w:p>
+      <w:pPr>
+        <w:pStyle w:val="ListParagraph"/>
+        <w:rPr>
+          <w:sz w:val="21"/>
+        </w:rPr>
+      </w:pPr>
+      <w:r>
+        <w:rPr>
+          <w:sz w:val="21"/>
+        </w:rPr>
+        <w:t xml:space="preserve">Nintendo seems to be a leader in sales with a good margin. All of the top companies are amongst the current big video game manufacturers, which was expected. </w:t>
+      </w:r>
     </w:p>
     <w:p/>
     <w:p>
       <w:pPr>
-        <w:rPr>
-          <w:sz w:val="21"/>
-        </w:rPr>
-      </w:pPr>
-      <w:r>
-        <w:rPr>
-          <w:sz w:val="22"/>
-        </w:rPr>
-        <w:t>Conclusion</w:t>
-      </w:r>
-      <w:r>
-        <w:rPr>
-          <w:sz w:val="21"/>
-        </w:rPr>
-        <w:t xml:space="preserve">: </w:t>
-      </w:r>
-    </w:p>
-    <w:p>
-      <w:pPr>
-        <w:rPr>
-          <w:sz w:val="21"/>
-        </w:rPr>
-      </w:pPr>
-      <w:r>
-        <w:rPr>
-          <w:sz w:val="21"/>
-        </w:rPr>
-        <w:t>Action games have dominated gaming industry for a long time and have the maximum number of sales.</w:t>
-      </w:r>
-      <w:r>
-        <w:rPr>
-          <w:sz w:val="21"/>
-        </w:rPr>
-        <w:t xml:space="preserve"> Sales in Japan though for action games is the lowest compared to other places</w:t>
-      </w:r>
-      <w:r>
-        <w:rPr>
-          <w:sz w:val="21"/>
-        </w:rPr>
-        <w:t>.</w:t>
-      </w:r>
-      <w:r>
-        <w:rPr>
-          <w:sz w:val="21"/>
-        </w:rPr>
-        <w:t xml:space="preserve"> But we can see a nice bump in Japan sales for Role-Playing games (in-fact the highest). We could say that the Japanese gaming industry prefers story-telling and role oriented games than genres like Action and Shooters</w:t>
-      </w:r>
-    </w:p>
-    <w:p/>
-    <w:p/>
-    <w:p/>
-    <w:p/>
-    <w:p/>
-    <w:p/>
-    <w:p/>
-    <w:p/>
-    <w:p>
-      <w:pPr>
-        <w:pStyle w:val="Heading2"/>
-      </w:pPr>
-      <w:r>
-        <w:t>User/Critic Scores for top publishers</w:t>
-      </w:r>
-    </w:p>
-    <w:p/>
-    <w:p>
-      <w:pPr>
-        <w:rPr>
-          <w:sz w:val="20"/>
-        </w:rPr>
-      </w:pPr>
-      <w:r>
-        <w:rPr>
-          <w:sz w:val="20"/>
-        </w:rPr>
-        <w:t xml:space="preserve">We calculated the mean User and Critic scores for each of our top 10 publishers. </w:t>
-      </w:r>
-    </w:p>
-    <w:p/>
-    <w:p>
-      <w:r>
+        <w:pStyle w:val="ListParagraph"/>
+      </w:pPr>
+    </w:p>
+    <w:p>
+      <w:pPr>
+        <w:pStyle w:val="ListParagraph"/>
+      </w:pPr>
+    </w:p>
+    <w:p>
+      <w:pPr>
+        <w:pStyle w:val="ListParagraph"/>
+        <w:numPr>
+          <w:ilvl w:val="0"/>
+          <w:numId w:val="3"/>
+        </w:numPr>
+        <w:rPr>
+          <w:sz w:val="21"/>
+        </w:rPr>
+      </w:pPr>
+      <w:r>
+        <w:rPr>
+          <w:sz w:val="21"/>
+        </w:rPr>
+        <w:t>We calculated the number of games released by each publisher and took the top 10 publishers with the maximum number of releases</w:t>
+      </w:r>
+    </w:p>
+    <w:p>
+      <w:pPr>
+        <w:pStyle w:val="ListParagraph"/>
+      </w:pPr>
+    </w:p>
+    <w:p>
+      <w:pPr>
+        <w:pStyle w:val="ListParagraph"/>
+      </w:pPr>
+      <w:r>
+        <w:rPr>
+          <w:noProof/>
+        </w:rPr>
         <w:drawing>
-          <wp:inline distT="0" distB="0" distL="0" distR="0" wp14:anchorId="2CE049AD" wp14:editId="33773B34">
-            <wp:extent cx="5943600" cy="5676719"/>
+          <wp:inline distT="0" distB="0" distL="0" distR="0" wp14:anchorId="469069CD" wp14:editId="2D37B4EA">
+            <wp:extent cx="5943600" cy="5793105"/>
             <wp:effectExtent l="0" t="0" r="0" b="0"/>
-            <wp:docPr id="4" name="Picture 4"/>
+            <wp:docPr id="2" name="Picture 2"/>
             <wp:cNvGraphicFramePr>
               <a:graphicFrameLocks xmlns:a="http://schemas.openxmlformats.org/drawingml/2006/main" noChangeAspect="1"/>
             </wp:cNvGraphicFramePr>
@@ -528,7 +274,7 @@
                   <pic:spPr>
                     <a:xfrm>
                       <a:off x="0" y="0"/>
-                      <a:ext cx="5946847" cy="5679820"/>
+                      <a:ext cx="5943600" cy="5793105"/>
                     </a:xfrm>
                     <a:prstGeom prst="rect">
                       <a:avLst/>
@@ -541,175 +287,123 @@
         </w:drawing>
       </w:r>
     </w:p>
+    <w:p>
+      <w:pPr>
+        <w:pStyle w:val="ListParagraph"/>
+      </w:pPr>
+    </w:p>
+    <w:p>
+      <w:pPr>
+        <w:pStyle w:val="ListParagraph"/>
+        <w:rPr>
+          <w:sz w:val="21"/>
+        </w:rPr>
+      </w:pPr>
+      <w:r>
+        <w:rPr>
+          <w:sz w:val="22"/>
+        </w:rPr>
+        <w:t>Conclusion</w:t>
+      </w:r>
+      <w:r>
+        <w:rPr>
+          <w:sz w:val="21"/>
+        </w:rPr>
+        <w:t xml:space="preserve">: </w:t>
+      </w:r>
+    </w:p>
+    <w:p>
+      <w:pPr>
+        <w:pStyle w:val="ListParagraph"/>
+        <w:jc w:val="both"/>
+        <w:rPr>
+          <w:sz w:val="21"/>
+        </w:rPr>
+      </w:pPr>
+      <w:r>
+        <w:rPr>
+          <w:sz w:val="21"/>
+        </w:rPr>
+        <w:t>Interestingly, Nintendo has produced about half as many games as EA though it beats EA in global s</w:t>
+      </w:r>
+      <w:r>
+        <w:rPr>
+          <w:sz w:val="21"/>
+        </w:rPr>
+        <w:t xml:space="preserve">ales. Activision and Namco Bandai have released almost same number of games, but there is a considerable difference in their sales. </w:t>
+      </w:r>
+    </w:p>
+    <w:p>
+      <w:pPr>
+        <w:pStyle w:val="ListParagraph"/>
+        <w:jc w:val="both"/>
+        <w:rPr>
+          <w:sz w:val="21"/>
+        </w:rPr>
+      </w:pPr>
+      <w:r>
+        <w:rPr>
+          <w:sz w:val="21"/>
+        </w:rPr>
+        <w:t xml:space="preserve">Also note </w:t>
+      </w:r>
+      <w:r>
+        <w:rPr>
+          <w:sz w:val="21"/>
+        </w:rPr>
+        <w:t xml:space="preserve">that both graphs contain the same set of companies in different order. </w:t>
+      </w:r>
+    </w:p>
+    <w:p>
+      <w:pPr>
+        <w:pStyle w:val="ListParagraph"/>
+      </w:pPr>
+    </w:p>
     <w:p/>
+    <w:p>
+      <w:pPr>
+        <w:pStyle w:val="ListParagraph"/>
+      </w:pPr>
+    </w:p>
+    <w:p>
+      <w:pPr>
+        <w:pStyle w:val="Heading2"/>
+      </w:pPr>
+      <w:r>
+        <w:t>Popular Genres</w:t>
+      </w:r>
+    </w:p>
+    <w:p>
+      <w:pPr>
+        <w:rPr>
+          <w:sz w:val="21"/>
+        </w:rPr>
+      </w:pPr>
+    </w:p>
+    <w:p>
+      <w:pPr>
+        <w:rPr>
+          <w:sz w:val="21"/>
+        </w:rPr>
+      </w:pPr>
+      <w:r>
+        <w:rPr>
+          <w:sz w:val="21"/>
+        </w:rPr>
+        <w:t>Below is the graph for total sales for games grouped by genres</w:t>
+      </w:r>
+    </w:p>
     <w:p/>
     <w:p>
-      <w:pPr>
-        <w:rPr>
-          <w:sz w:val="21"/>
-          <w:szCs w:val="21"/>
-        </w:rPr>
-      </w:pPr>
-      <w:r>
-        <w:rPr>
-          <w:sz w:val="22"/>
-          <w:szCs w:val="21"/>
-        </w:rPr>
-        <w:t>Conclusion</w:t>
-      </w:r>
-      <w:r>
-        <w:rPr>
-          <w:sz w:val="21"/>
-          <w:szCs w:val="21"/>
-        </w:rPr>
-        <w:t>:</w:t>
-      </w:r>
-    </w:p>
-    <w:p>
-      <w:pPr>
-        <w:rPr>
-          <w:sz w:val="21"/>
-          <w:szCs w:val="21"/>
-        </w:rPr>
-      </w:pPr>
-      <w:r>
-        <w:rPr>
-          <w:sz w:val="21"/>
-          <w:szCs w:val="21"/>
-        </w:rPr>
-        <w:t>Nintendo seems to have the highest mean User/Critic rating which should explain it’s top global sales. Also 7/10 have higher mean scores given by Users rather than Critics.</w:t>
-      </w:r>
-    </w:p>
-    <w:p>
-      <w:pPr>
-        <w:rPr>
-          <w:sz w:val="20"/>
-        </w:rPr>
-      </w:pPr>
-    </w:p>
-    <w:p>
-      <w:pPr>
-        <w:rPr>
-          <w:sz w:val="20"/>
-        </w:rPr>
-      </w:pPr>
-    </w:p>
-    <w:p/>
-    <w:p/>
-    <w:p/>
-    <w:p/>
-    <w:p>
-      <w:pPr>
-        <w:pStyle w:val="Heading2"/>
-      </w:pPr>
-      <w:r>
-        <w:t>Distribution of Game Ratings:</w:t>
-      </w:r>
-    </w:p>
-    <w:p>
-      <w:pPr>
-        <w:rPr>
-          <w:sz w:val="20"/>
-        </w:rPr>
-      </w:pPr>
-    </w:p>
-    <w:p>
-      <w:pPr>
-        <w:rPr>
-          <w:sz w:val="21"/>
-        </w:rPr>
-      </w:pPr>
-      <w:r>
-        <w:rPr>
-          <w:sz w:val="21"/>
-        </w:rPr>
-        <w:t>The two bar chats below show the number of games released grouped by their ESRB ratings, and their total sales. ERSB ratings are given according to the content of the game to filter the users suitable for playing it. The popular ones are:</w:t>
-      </w:r>
-    </w:p>
-    <w:p>
-      <w:pPr>
-        <w:pStyle w:val="ListParagraph"/>
-        <w:numPr>
-          <w:ilvl w:val="0"/>
-          <w:numId w:val="3"/>
-        </w:numPr>
-        <w:rPr>
-          <w:sz w:val="21"/>
-        </w:rPr>
-      </w:pPr>
-      <w:r>
-        <w:rPr>
-          <w:sz w:val="21"/>
-        </w:rPr>
-        <w:t>E – Everyone</w:t>
-      </w:r>
-    </w:p>
-    <w:p>
-      <w:pPr>
-        <w:pStyle w:val="ListParagraph"/>
-        <w:numPr>
-          <w:ilvl w:val="0"/>
-          <w:numId w:val="3"/>
-        </w:numPr>
-        <w:rPr>
-          <w:sz w:val="21"/>
-        </w:rPr>
-      </w:pPr>
-      <w:r>
-        <w:rPr>
-          <w:sz w:val="21"/>
-        </w:rPr>
-        <w:t>E10+ - Everyone above 10</w:t>
-      </w:r>
-    </w:p>
-    <w:p>
-      <w:pPr>
-        <w:pStyle w:val="ListParagraph"/>
-        <w:numPr>
-          <w:ilvl w:val="0"/>
-          <w:numId w:val="3"/>
-        </w:numPr>
-        <w:rPr>
-          <w:sz w:val="21"/>
-        </w:rPr>
-      </w:pPr>
-      <w:r>
-        <w:rPr>
-          <w:sz w:val="21"/>
-        </w:rPr>
-        <w:t>T – Teen</w:t>
-      </w:r>
-    </w:p>
-    <w:p>
-      <w:pPr>
-        <w:pStyle w:val="ListParagraph"/>
-        <w:numPr>
-          <w:ilvl w:val="0"/>
-          <w:numId w:val="3"/>
-        </w:numPr>
-        <w:rPr>
-          <w:sz w:val="21"/>
-        </w:rPr>
-      </w:pPr>
-      <w:r>
-        <w:rPr>
-          <w:sz w:val="21"/>
-        </w:rPr>
-        <w:t>M - Mature</w:t>
-      </w:r>
-    </w:p>
-    <w:p>
-      <w:pPr>
-        <w:rPr>
-          <w:noProof/>
-        </w:rPr>
-      </w:pPr>
-      <w:r>
+      <w:r>
+        <w:rPr>
+          <w:noProof/>
+        </w:rPr>
         <w:drawing>
-          <wp:inline distT="0" distB="0" distL="0" distR="0" wp14:anchorId="00270D11" wp14:editId="752CEA1D">
-            <wp:extent cx="2816736" cy="1986461"/>
-            <wp:effectExtent l="0" t="0" r="3175" b="0"/>
-            <wp:docPr id="6" name="Picture 6"/>
+          <wp:inline distT="0" distB="0" distL="0" distR="0" wp14:anchorId="4D244DDF" wp14:editId="04CC4E30">
+            <wp:extent cx="5943600" cy="4727575"/>
+            <wp:effectExtent l="0" t="0" r="0" b="0"/>
+            <wp:docPr id="3" name="Picture 3"/>
             <wp:cNvGraphicFramePr>
               <a:graphicFrameLocks xmlns:a="http://schemas.openxmlformats.org/drawingml/2006/main" noChangeAspect="1"/>
             </wp:cNvGraphicFramePr>
@@ -729,7 +423,7 @@
                   <pic:spPr>
                     <a:xfrm>
                       <a:off x="0" y="0"/>
-                      <a:ext cx="2862782" cy="2018935"/>
+                      <a:ext cx="5943600" cy="4727575"/>
                     </a:xfrm>
                     <a:prstGeom prst="rect">
                       <a:avLst/>
@@ -741,18 +435,101 @@
           </wp:inline>
         </w:drawing>
       </w:r>
-      <w:r>
-        <w:rPr>
-          <w:noProof/>
-        </w:rPr>
-        <w:t xml:space="preserve"> </w:t>
-      </w:r>
-      <w:r>
+    </w:p>
+    <w:p/>
+    <w:p>
+      <w:pPr>
+        <w:rPr>
+          <w:sz w:val="21"/>
+        </w:rPr>
+      </w:pPr>
+      <w:r>
+        <w:rPr>
+          <w:sz w:val="22"/>
+        </w:rPr>
+        <w:t>Conclusion</w:t>
+      </w:r>
+      <w:r>
+        <w:rPr>
+          <w:sz w:val="21"/>
+        </w:rPr>
+        <w:t xml:space="preserve">: </w:t>
+      </w:r>
+    </w:p>
+    <w:p>
+      <w:pPr>
+        <w:rPr>
+          <w:sz w:val="21"/>
+        </w:rPr>
+      </w:pPr>
+      <w:r>
+        <w:rPr>
+          <w:sz w:val="21"/>
+        </w:rPr>
+        <w:t>Action games have dominated gaming industry for a long time and have the maximum number of sales.</w:t>
+      </w:r>
+      <w:r>
+        <w:rPr>
+          <w:sz w:val="21"/>
+        </w:rPr>
+        <w:t xml:space="preserve"> Sales in Japan though for action games is the lowest compared to other places</w:t>
+      </w:r>
+      <w:r>
+        <w:rPr>
+          <w:sz w:val="21"/>
+        </w:rPr>
+        <w:t>.</w:t>
+      </w:r>
+      <w:r>
+        <w:rPr>
+          <w:sz w:val="21"/>
+        </w:rPr>
+        <w:t xml:space="preserve"> But we can see a nice bump in Japan sales for Role-Playing games (in-fact the highest). We could say that the Japanese gaming industry prefers story-telling and role oriented games than genres like Action and Shooters</w:t>
+      </w:r>
+    </w:p>
+    <w:p/>
+    <w:p/>
+    <w:p/>
+    <w:p/>
+    <w:p/>
+    <w:p/>
+    <w:p>
+      <w:bookmarkStart w:id="0" w:name="_GoBack"/>
+      <w:bookmarkEnd w:id="0"/>
+    </w:p>
+    <w:p>
+      <w:pPr>
+        <w:pStyle w:val="Heading2"/>
+      </w:pPr>
+      <w:r>
+        <w:t>User/Critic Scores for top publishers</w:t>
+      </w:r>
+    </w:p>
+    <w:p/>
+    <w:p>
+      <w:pPr>
+        <w:rPr>
+          <w:sz w:val="20"/>
+        </w:rPr>
+      </w:pPr>
+      <w:r>
+        <w:rPr>
+          <w:sz w:val="20"/>
+        </w:rPr>
+        <w:t xml:space="preserve">We calculated the mean User and Critic scores for each of our top 10 publishers. </w:t>
+      </w:r>
+    </w:p>
+    <w:p/>
+    <w:p>
+      <w:r>
+        <w:rPr>
+          <w:noProof/>
+        </w:rPr>
         <w:drawing>
-          <wp:inline distT="0" distB="0" distL="0" distR="0" wp14:anchorId="571E496E" wp14:editId="3FF3E298">
-            <wp:extent cx="3023235" cy="2148563"/>
-            <wp:effectExtent l="0" t="0" r="0" b="10795"/>
-            <wp:docPr id="7" name="Picture 7"/>
+          <wp:inline distT="0" distB="0" distL="0" distR="0" wp14:anchorId="2CE049AD" wp14:editId="33773B34">
+            <wp:extent cx="5943600" cy="5676719"/>
+            <wp:effectExtent l="0" t="0" r="0" b="0"/>
+            <wp:docPr id="4" name="Picture 4"/>
             <wp:cNvGraphicFramePr>
               <a:graphicFrameLocks xmlns:a="http://schemas.openxmlformats.org/drawingml/2006/main" noChangeAspect="1"/>
             </wp:cNvGraphicFramePr>
@@ -772,7 +549,7 @@
                   <pic:spPr>
                     <a:xfrm>
                       <a:off x="0" y="0"/>
-                      <a:ext cx="3054324" cy="2170658"/>
+                      <a:ext cx="5946847" cy="5679820"/>
                     </a:xfrm>
                     <a:prstGeom prst="rect">
                       <a:avLst/>
@@ -785,31 +562,26 @@
         </w:drawing>
       </w:r>
     </w:p>
-    <w:p>
-      <w:pPr>
-        <w:rPr>
-          <w:noProof/>
-        </w:rPr>
-      </w:pPr>
-    </w:p>
-    <w:p>
-      <w:pPr>
-        <w:rPr>
-          <w:noProof/>
-          <w:sz w:val="21"/>
-        </w:rPr>
-      </w:pPr>
-      <w:r>
-        <w:rPr>
-          <w:noProof/>
+    <w:p/>
+    <w:p/>
+    <w:p>
+      <w:pPr>
+        <w:rPr>
+          <w:sz w:val="21"/>
+          <w:szCs w:val="21"/>
+        </w:rPr>
+      </w:pPr>
+      <w:r>
+        <w:rPr>
           <w:sz w:val="22"/>
+          <w:szCs w:val="21"/>
         </w:rPr>
         <w:t>Conclusion</w:t>
       </w:r>
       <w:r>
         <w:rPr>
-          <w:noProof/>
-          <w:sz w:val="21"/>
+          <w:sz w:val="21"/>
+          <w:szCs w:val="21"/>
         </w:rPr>
         <w:t>:</w:t>
       </w:r>
@@ -817,71 +589,149 @@
     <w:p>
       <w:pPr>
         <w:rPr>
-          <w:noProof/>
-          <w:sz w:val="21"/>
-        </w:rPr>
-      </w:pPr>
-      <w:r>
-        <w:rPr>
-          <w:noProof/>
-          <w:sz w:val="21"/>
-        </w:rPr>
-        <w:t>Games rated E are the most made and most sold games. This is expected as many users of the gaming industry are kids and there are many genres that do not require unnecessary explicit content (sports, strategy, puzzles). Rated-M games have great sales compared to their strengh. Many of the Action and Role-playing games are often rated M and hence they are popular. Equally popular are Teen rated games, though their number is higher.</w:t>
-      </w:r>
-    </w:p>
-    <w:p>
-      <w:pPr>
-        <w:rPr>
-          <w:noProof/>
-          <w:sz w:val="21"/>
-        </w:rPr>
-      </w:pPr>
-      <w:r>
-        <w:rPr>
-          <w:noProof/>
-          <w:sz w:val="21"/>
-        </w:rPr>
-        <w:t>Note that only one game in our dataset has the AO rating (Adults Only). Interestinly it can be noted it the second graph that this game generated a profit of $1.95 million.</w:t>
-      </w:r>
-      <w:r>
-        <w:rPr>
-          <w:noProof/>
-          <w:sz w:val="21"/>
-        </w:rPr>
-        <w:t xml:space="preserve"> It </w:t>
-      </w:r>
-      <w:r>
-        <w:rPr>
-          <w:noProof/>
-          <w:sz w:val="21"/>
-        </w:rPr>
-        <w:t xml:space="preserve">is the popular and critically aclaimed game by Take Two Interactive and </w:t>
-      </w:r>
-      <w:r>
-        <w:rPr>
-          <w:noProof/>
-          <w:sz w:val="21"/>
-        </w:rPr>
-        <w:t>Rockstar</w:t>
-      </w:r>
-      <w:r>
-        <w:rPr>
-          <w:noProof/>
-          <w:sz w:val="21"/>
-        </w:rPr>
-        <w:t xml:space="preserve">, Grand Theft Auto: San Andreas. </w:t>
-      </w:r>
-    </w:p>
+          <w:sz w:val="21"/>
+          <w:szCs w:val="21"/>
+        </w:rPr>
+      </w:pPr>
+      <w:r>
+        <w:rPr>
+          <w:sz w:val="21"/>
+          <w:szCs w:val="21"/>
+        </w:rPr>
+        <w:t>Nintendo seems to have the highest mean User/Critic rating which should explain it’s top global sales. Also 7/10 have higher mean scores given by Users rather than Critics.</w:t>
+      </w:r>
+    </w:p>
+    <w:p>
+      <w:pPr>
+        <w:rPr>
+          <w:sz w:val="20"/>
+        </w:rPr>
+      </w:pPr>
+    </w:p>
+    <w:p>
+      <w:pPr>
+        <w:rPr>
+          <w:sz w:val="20"/>
+        </w:rPr>
+      </w:pPr>
+    </w:p>
+    <w:p/>
+    <w:p/>
     <w:p>
       <w:pPr>
         <w:pStyle w:val="Heading2"/>
       </w:pPr>
       <w:r>
+        <w:t>Distribution of Game Ratings:</w:t>
+      </w:r>
+    </w:p>
+    <w:p>
+      <w:pPr>
+        <w:rPr>
+          <w:sz w:val="20"/>
+        </w:rPr>
+      </w:pPr>
+    </w:p>
+    <w:p>
+      <w:pPr>
+        <w:rPr>
+          <w:sz w:val="21"/>
+        </w:rPr>
+      </w:pPr>
+      <w:r>
+        <w:rPr>
+          <w:sz w:val="21"/>
+        </w:rPr>
+        <w:t>The two bar chats below show the number of games released grouped by their ESRB ratings, and their total sales. ERSB ratings are given according to the content of the game to filter the users suitable for playing it. The popular ones are:</w:t>
+      </w:r>
+    </w:p>
+    <w:p>
+      <w:pPr>
+        <w:pStyle w:val="ListParagraph"/>
+        <w:numPr>
+          <w:ilvl w:val="0"/>
+          <w:numId w:val="3"/>
+        </w:numPr>
+        <w:rPr>
+          <w:sz w:val="21"/>
+        </w:rPr>
+      </w:pPr>
+      <w:r>
+        <w:rPr>
+          <w:sz w:val="21"/>
+        </w:rPr>
+        <w:t>E – Everyone</w:t>
+      </w:r>
+    </w:p>
+    <w:p>
+      <w:pPr>
+        <w:pStyle w:val="ListParagraph"/>
+        <w:numPr>
+          <w:ilvl w:val="0"/>
+          <w:numId w:val="3"/>
+        </w:numPr>
+        <w:rPr>
+          <w:sz w:val="21"/>
+        </w:rPr>
+      </w:pPr>
+      <w:r>
+        <w:rPr>
+          <w:sz w:val="21"/>
+        </w:rPr>
+        <w:t>E10+ - Everyone above 10</w:t>
+      </w:r>
+    </w:p>
+    <w:p>
+      <w:pPr>
+        <w:pStyle w:val="ListParagraph"/>
+        <w:numPr>
+          <w:ilvl w:val="0"/>
+          <w:numId w:val="3"/>
+        </w:numPr>
+        <w:rPr>
+          <w:sz w:val="21"/>
+        </w:rPr>
+      </w:pPr>
+      <w:r>
+        <w:rPr>
+          <w:sz w:val="21"/>
+        </w:rPr>
+        <w:t>T – Teen</w:t>
+      </w:r>
+    </w:p>
+    <w:p>
+      <w:pPr>
+        <w:pStyle w:val="ListParagraph"/>
+        <w:numPr>
+          <w:ilvl w:val="0"/>
+          <w:numId w:val="3"/>
+        </w:numPr>
+        <w:rPr>
+          <w:sz w:val="21"/>
+        </w:rPr>
+      </w:pPr>
+      <w:r>
+        <w:rPr>
+          <w:sz w:val="21"/>
+        </w:rPr>
+        <w:t>M - Mature</w:t>
+      </w:r>
+    </w:p>
+    <w:p>
+      <w:pPr>
+        <w:rPr>
+          <w:noProof/>
+        </w:rPr>
+      </w:pPr>
+      <w:r>
+        <w:rPr>
+          <w:noProof/>
+        </w:rPr>
         <w:drawing>
-          <wp:inline distT="0" distB="0" distL="0" distR="0" wp14:anchorId="0A48AEB3" wp14:editId="2162B576">
-            <wp:extent cx="3023235" cy="2102053"/>
-            <wp:effectExtent l="0" t="0" r="0" b="6350"/>
-            <wp:docPr id="5" name="Picture 5"/>
+          <wp:inline distT="0" distB="0" distL="0" distR="0" wp14:anchorId="00270D11" wp14:editId="752CEA1D">
+            <wp:extent cx="2816736" cy="1986461"/>
+            <wp:effectExtent l="0" t="0" r="3175" b="0"/>
+            <wp:docPr id="6" name="Picture 6"/>
             <wp:cNvGraphicFramePr>
               <a:graphicFrameLocks xmlns:a="http://schemas.openxmlformats.org/drawingml/2006/main" noChangeAspect="1"/>
             </wp:cNvGraphicFramePr>
@@ -901,6 +751,184 @@
                   <pic:spPr>
                     <a:xfrm>
                       <a:off x="0" y="0"/>
+                      <a:ext cx="2862782" cy="2018935"/>
+                    </a:xfrm>
+                    <a:prstGeom prst="rect">
+                      <a:avLst/>
+                    </a:prstGeom>
+                  </pic:spPr>
+                </pic:pic>
+              </a:graphicData>
+            </a:graphic>
+          </wp:inline>
+        </w:drawing>
+      </w:r>
+      <w:r>
+        <w:rPr>
+          <w:noProof/>
+        </w:rPr>
+        <w:t xml:space="preserve"> </w:t>
+      </w:r>
+      <w:r>
+        <w:rPr>
+          <w:noProof/>
+        </w:rPr>
+        <w:drawing>
+          <wp:inline distT="0" distB="0" distL="0" distR="0" wp14:anchorId="571E496E" wp14:editId="3FF3E298">
+            <wp:extent cx="3023235" cy="2148563"/>
+            <wp:effectExtent l="0" t="0" r="0" b="10795"/>
+            <wp:docPr id="7" name="Picture 7"/>
+            <wp:cNvGraphicFramePr>
+              <a:graphicFrameLocks xmlns:a="http://schemas.openxmlformats.org/drawingml/2006/main" noChangeAspect="1"/>
+            </wp:cNvGraphicFramePr>
+            <a:graphic xmlns:a="http://schemas.openxmlformats.org/drawingml/2006/main">
+              <a:graphicData uri="http://schemas.openxmlformats.org/drawingml/2006/picture">
+                <pic:pic xmlns:pic="http://schemas.openxmlformats.org/drawingml/2006/picture">
+                  <pic:nvPicPr>
+                    <pic:cNvPr id="1" name=""/>
+                    <pic:cNvPicPr/>
+                  </pic:nvPicPr>
+                  <pic:blipFill>
+                    <a:blip r:embed="rId12"/>
+                    <a:stretch>
+                      <a:fillRect/>
+                    </a:stretch>
+                  </pic:blipFill>
+                  <pic:spPr>
+                    <a:xfrm>
+                      <a:off x="0" y="0"/>
+                      <a:ext cx="3054324" cy="2170658"/>
+                    </a:xfrm>
+                    <a:prstGeom prst="rect">
+                      <a:avLst/>
+                    </a:prstGeom>
+                  </pic:spPr>
+                </pic:pic>
+              </a:graphicData>
+            </a:graphic>
+          </wp:inline>
+        </w:drawing>
+      </w:r>
+    </w:p>
+    <w:p>
+      <w:pPr>
+        <w:rPr>
+          <w:noProof/>
+        </w:rPr>
+      </w:pPr>
+    </w:p>
+    <w:p>
+      <w:pPr>
+        <w:rPr>
+          <w:noProof/>
+          <w:sz w:val="21"/>
+        </w:rPr>
+      </w:pPr>
+      <w:r>
+        <w:rPr>
+          <w:noProof/>
+          <w:sz w:val="22"/>
+        </w:rPr>
+        <w:t>Conclusion</w:t>
+      </w:r>
+      <w:r>
+        <w:rPr>
+          <w:noProof/>
+          <w:sz w:val="21"/>
+        </w:rPr>
+        <w:t>:</w:t>
+      </w:r>
+    </w:p>
+    <w:p>
+      <w:pPr>
+        <w:rPr>
+          <w:noProof/>
+          <w:sz w:val="21"/>
+        </w:rPr>
+      </w:pPr>
+      <w:r>
+        <w:rPr>
+          <w:noProof/>
+          <w:sz w:val="21"/>
+        </w:rPr>
+        <w:t>Games rated E are the most made and most sold games. This is expected as many users of the gaming industry are kids and there are many genres that do not require unnecessary explicit content (sports, strategy, puzzles). Rated-M games have great sales compared to their strengh. Many of the Action and Role-playing games are often rated M and hence they are popular. Equally popular are Teen rated games, though their number is higher.</w:t>
+      </w:r>
+    </w:p>
+    <w:p>
+      <w:pPr>
+        <w:rPr>
+          <w:noProof/>
+          <w:sz w:val="21"/>
+        </w:rPr>
+      </w:pPr>
+      <w:r>
+        <w:rPr>
+          <w:noProof/>
+          <w:sz w:val="21"/>
+        </w:rPr>
+        <w:t>Note that only one game in our dataset has the AO rating (Adults Only). Interestinly it can be noted it the second graph that this game generated a profit of $1.95 million.</w:t>
+      </w:r>
+      <w:r>
+        <w:rPr>
+          <w:noProof/>
+          <w:sz w:val="21"/>
+        </w:rPr>
+        <w:t xml:space="preserve"> It </w:t>
+      </w:r>
+      <w:r>
+        <w:rPr>
+          <w:noProof/>
+          <w:sz w:val="21"/>
+        </w:rPr>
+        <w:t xml:space="preserve">is the popular and critically aclaimed game by Take Two Interactive and </w:t>
+      </w:r>
+      <w:r>
+        <w:rPr>
+          <w:noProof/>
+          <w:sz w:val="21"/>
+        </w:rPr>
+        <w:t>Rockstar</w:t>
+      </w:r>
+      <w:r>
+        <w:rPr>
+          <w:noProof/>
+          <w:sz w:val="21"/>
+        </w:rPr>
+        <w:t xml:space="preserve">, Grand Theft Auto: San Andreas. </w:t>
+      </w:r>
+    </w:p>
+    <w:p>
+      <w:pPr>
+        <w:pStyle w:val="Heading2"/>
+      </w:pPr>
+      <w:r>
+        <w:rPr>
+          <w:noProof/>
+        </w:rPr>
+        <w:drawing>
+          <wp:inline distT="0" distB="0" distL="0" distR="0" wp14:anchorId="0A48AEB3" wp14:editId="2162B576">
+            <wp:extent cx="3023235" cy="2102053"/>
+            <wp:effectExtent l="0" t="0" r="0" b="6350"/>
+            <wp:docPr id="5" name="Picture 5"/>
+            <wp:cNvGraphicFramePr>
+              <a:graphicFrameLocks xmlns:a="http://schemas.openxmlformats.org/drawingml/2006/main" noChangeAspect="1"/>
+            </wp:cNvGraphicFramePr>
+            <a:graphic xmlns:a="http://schemas.openxmlformats.org/drawingml/2006/main">
+              <a:graphicData uri="http://schemas.openxmlformats.org/drawingml/2006/picture">
+                <pic:pic xmlns:pic="http://schemas.openxmlformats.org/drawingml/2006/picture">
+                  <pic:nvPicPr>
+                    <pic:cNvPr id="1" name=""/>
+                    <pic:cNvPicPr/>
+                  </pic:nvPicPr>
+                  <pic:blipFill>
+                    <a:blip r:embed="rId13"/>
+                    <a:stretch>
+                      <a:fillRect/>
+                    </a:stretch>
+                  </pic:blipFill>
+                  <pic:spPr>
+                    <a:xfrm>
+                      <a:off x="0" y="0"/>
                       <a:ext cx="3097649" cy="2153793"/>
                     </a:xfrm>
                     <a:prstGeom prst="rect">
@@ -930,21 +958,7 @@
           <w:noProof/>
           <w:sz w:val="21"/>
         </w:rPr>
-        <w:t xml:space="preserve">Above is a plot of sales per </w:t>
-      </w:r>
-      <w:r>
-        <w:rPr>
-          <w:noProof/>
-          <w:sz w:val="21"/>
-        </w:rPr>
-        <w:t xml:space="preserve">game for each rating. </w:t>
-      </w:r>
-      <w:r>
-        <w:rPr>
-          <w:noProof/>
-          <w:sz w:val="21"/>
-        </w:rPr>
-        <w:t xml:space="preserve">The bump for AO is because of GTA: San Andreas as we figured. </w:t>
+        <w:t xml:space="preserve">Above is a plot of sales per game for each rating. The bump for AO is because of GTA: San Andreas as we figured. </w:t>
       </w:r>
     </w:p>
     <w:p>
@@ -1008,7 +1022,7 @@
                     <pic:cNvPicPr/>
                   </pic:nvPicPr>
                   <pic:blipFill>
-                    <a:blip r:embed="rId12">
+                    <a:blip r:embed="rId14">
                       <a:extLst>
                         <a:ext uri="{28A0092B-C50C-407E-A947-70E740481C1C}">
                           <a14:useLocalDpi xmlns:a14="http://schemas.microsoft.com/office/drawing/2010/main" val="0"/>
@@ -1057,7 +1071,7 @@
                     <pic:cNvPicPr/>
                   </pic:nvPicPr>
                   <pic:blipFill>
-                    <a:blip r:embed="rId13">
+                    <a:blip r:embed="rId15">
                       <a:extLst>
                         <a:ext uri="{28A0092B-C50C-407E-A947-70E740481C1C}">
                           <a14:useLocalDpi xmlns:a14="http://schemas.microsoft.com/office/drawing/2010/main" val="0"/>
@@ -1106,7 +1120,7 @@
                     <pic:cNvPicPr/>
                   </pic:nvPicPr>
                   <pic:blipFill>
-                    <a:blip r:embed="rId14">
+                    <a:blip r:embed="rId16">
                       <a:extLst>
                         <a:ext uri="{28A0092B-C50C-407E-A947-70E740481C1C}">
                           <a14:useLocalDpi xmlns:a14="http://schemas.microsoft.com/office/drawing/2010/main" val="0"/>
@@ -1154,7 +1168,7 @@
                     <pic:cNvPicPr/>
                   </pic:nvPicPr>
                   <pic:blipFill>
-                    <a:blip r:embed="rId15">
+                    <a:blip r:embed="rId17">
                       <a:extLst>
                         <a:ext uri="{28A0092B-C50C-407E-A947-70E740481C1C}">
                           <a14:useLocalDpi xmlns:a14="http://schemas.microsoft.com/office/drawing/2010/main" val="0"/>
@@ -1202,7 +1216,7 @@
                     <pic:cNvPicPr/>
                   </pic:nvPicPr>
                   <pic:blipFill>
-                    <a:blip r:embed="rId16">
+                    <a:blip r:embed="rId18">
                       <a:extLst>
                         <a:ext uri="{28A0092B-C50C-407E-A947-70E740481C1C}">
                           <a14:useLocalDpi xmlns:a14="http://schemas.microsoft.com/office/drawing/2010/main" val="0"/>
@@ -1247,21 +1261,7 @@
         <w:rPr>
           <w:sz w:val="21"/>
         </w:rPr>
-        <w:t xml:space="preserve">Top 5 publishers based on the global sales are: Electronic Arts, </w:t>
-      </w:r>
-      <w:proofErr w:type="spellStart"/>
-      <w:r>
-        <w:rPr>
-          <w:sz w:val="21"/>
-        </w:rPr>
-        <w:t>Ubisoft</w:t>
-      </w:r>
-      <w:proofErr w:type="spellEnd"/>
-      <w:r>
-        <w:rPr>
-          <w:sz w:val="21"/>
-        </w:rPr>
-        <w:t>, Sony Computer Entertainment, Activision and Nintendo.</w:t>
+        <w:t>Top 5 publishers based on the global sales are: Electronic Arts, Ubisoft, Sony Computer Entertainment, Activision and Nintendo.</w:t>
       </w:r>
     </w:p>
     <w:p>
@@ -1426,7 +1426,7 @@
                     <pic:cNvPicPr/>
                   </pic:nvPicPr>
                   <pic:blipFill>
-                    <a:blip r:embed="rId17">
+                    <a:blip r:embed="rId19">
                       <a:extLst>
                         <a:ext uri="{28A0092B-C50C-407E-A947-70E740481C1C}">
                           <a14:useLocalDpi xmlns:a14="http://schemas.microsoft.com/office/drawing/2010/main" val="0"/>
@@ -1482,7 +1482,7 @@
                     <pic:cNvPicPr/>
                   </pic:nvPicPr>
                   <pic:blipFill>
-                    <a:blip r:embed="rId18">
+                    <a:blip r:embed="rId20">
                       <a:extLst>
                         <a:ext uri="{28A0092B-C50C-407E-A947-70E740481C1C}">
                           <a14:useLocalDpi xmlns:a14="http://schemas.microsoft.com/office/drawing/2010/main" val="0"/>
@@ -1531,7 +1531,7 @@
                     <pic:cNvPicPr/>
                   </pic:nvPicPr>
                   <pic:blipFill>
-                    <a:blip r:embed="rId19">
+                    <a:blip r:embed="rId21">
                       <a:extLst>
                         <a:ext uri="{28A0092B-C50C-407E-A947-70E740481C1C}">
                           <a14:useLocalDpi xmlns:a14="http://schemas.microsoft.com/office/drawing/2010/main" val="0"/>
@@ -1579,7 +1579,7 @@
                     <pic:cNvPicPr/>
                   </pic:nvPicPr>
                   <pic:blipFill>
-                    <a:blip r:embed="rId20">
+                    <a:blip r:embed="rId22">
                       <a:extLst>
                         <a:ext uri="{28A0092B-C50C-407E-A947-70E740481C1C}">
                           <a14:useLocalDpi xmlns:a14="http://schemas.microsoft.com/office/drawing/2010/main" val="0"/>
@@ -1625,21 +1625,7 @@
         <w:rPr>
           <w:sz w:val="21"/>
         </w:rPr>
-        <w:t xml:space="preserve">Top 5 publishers based on the global sales are: Electronic Arts, </w:t>
-      </w:r>
-      <w:proofErr w:type="spellStart"/>
-      <w:r>
-        <w:rPr>
-          <w:sz w:val="21"/>
-        </w:rPr>
-        <w:t>Ubisoft</w:t>
-      </w:r>
-      <w:proofErr w:type="spellEnd"/>
-      <w:r>
-        <w:rPr>
-          <w:sz w:val="21"/>
-        </w:rPr>
-        <w:t>, Sony Computer Entertainment, Activision and Nintendo.</w:t>
+        <w:t>Top 5 publishers based on the global sales are: Electronic Arts, Ubisoft, Sony Computer Entertainment, Activision and Nintendo.</w:t>
       </w:r>
     </w:p>
     <w:p>
@@ -1759,6 +1745,7 @@
       </w:pPr>
     </w:p>
     <w:sectPr>
+      <w:headerReference w:type="default" r:id="rId23"/>
       <w:pgSz w:w="12240" w:h="15840"/>
       <w:pgMar w:top="1440" w:right="1440" w:bottom="1440" w:left="1440" w:header="720" w:footer="720" w:gutter="0"/>
       <w:cols w:space="720"/>
@@ -1766,6 +1753,77 @@
     </w:sectPr>
   </w:body>
 </w:document>
+</file>
+
+<file path=word/endnotes.xml><?xml version="1.0" encoding="utf-8"?>
+<w:endnotes xmlns:wpc="http://schemas.microsoft.com/office/word/2010/wordprocessingCanvas" xmlns:mo="http://schemas.microsoft.com/office/mac/office/2008/main" xmlns:mc="http://schemas.openxmlformats.org/markup-compatibility/2006" xmlns:mv="urn:schemas-microsoft-com:mac:vml" xmlns:o="urn:schemas-microsoft-com:office:office" xmlns:r="http://schemas.openxmlformats.org/officeDocument/2006/relationships" xmlns:m="http://schemas.openxmlformats.org/officeDocument/2006/math" xmlns:v="urn:schemas-microsoft-com:vml" xmlns:wp14="http://schemas.microsoft.com/office/word/2010/wordprocessingDrawing" xmlns:wp="http://schemas.openxmlformats.org/drawingml/2006/wordprocessingDrawing" xmlns:w10="urn:schemas-microsoft-com:office:word" xmlns:w="http://schemas.openxmlformats.org/wordprocessingml/2006/main" xmlns:w14="http://schemas.microsoft.com/office/word/2010/wordml" xmlns:w15="http://schemas.microsoft.com/office/word/2012/wordml" xmlns:wpg="http://schemas.microsoft.com/office/word/2010/wordprocessingGroup" xmlns:wpi="http://schemas.microsoft.com/office/word/2010/wordprocessingInk" xmlns:wne="http://schemas.microsoft.com/office/word/2006/wordml" xmlns:wps="http://schemas.microsoft.com/office/word/2010/wordprocessingShape" mc:Ignorable="w14 w15 wp14">
+  <w:endnote w:type="separator" w:id="-1">
+    <w:p>
+      <w:r>
+        <w:separator/>
+      </w:r>
+    </w:p>
+  </w:endnote>
+  <w:endnote w:type="continuationSeparator" w:id="0">
+    <w:p>
+      <w:r>
+        <w:continuationSeparator/>
+      </w:r>
+    </w:p>
+  </w:endnote>
+</w:endnotes>
+</file>
+
+<file path=word/footnotes.xml><?xml version="1.0" encoding="utf-8"?>
+<w:footnotes xmlns:wpc="http://schemas.microsoft.com/office/word/2010/wordprocessingCanvas" xmlns:mo="http://schemas.microsoft.com/office/mac/office/2008/main" xmlns:mc="http://schemas.openxmlformats.org/markup-compatibility/2006" xmlns:mv="urn:schemas-microsoft-com:mac:vml" xmlns:o="urn:schemas-microsoft-com:office:office" xmlns:r="http://schemas.openxmlformats.org/officeDocument/2006/relationships" xmlns:m="http://schemas.openxmlformats.org/officeDocument/2006/math" xmlns:v="urn:schemas-microsoft-com:vml" xmlns:wp14="http://schemas.microsoft.com/office/word/2010/wordprocessingDrawing" xmlns:wp="http://schemas.openxmlformats.org/drawingml/2006/wordprocessingDrawing" xmlns:w10="urn:schemas-microsoft-com:office:word" xmlns:w="http://schemas.openxmlformats.org/wordprocessingml/2006/main" xmlns:w14="http://schemas.microsoft.com/office/word/2010/wordml" xmlns:w15="http://schemas.microsoft.com/office/word/2012/wordml" xmlns:wpg="http://schemas.microsoft.com/office/word/2010/wordprocessingGroup" xmlns:wpi="http://schemas.microsoft.com/office/word/2010/wordprocessingInk" xmlns:wne="http://schemas.microsoft.com/office/word/2006/wordml" xmlns:wps="http://schemas.microsoft.com/office/word/2010/wordprocessingShape" mc:Ignorable="w14 w15 wp14">
+  <w:footnote w:type="separator" w:id="-1">
+    <w:p>
+      <w:r>
+        <w:separator/>
+      </w:r>
+    </w:p>
+  </w:footnote>
+  <w:footnote w:type="continuationSeparator" w:id="0">
+    <w:p>
+      <w:r>
+        <w:continuationSeparator/>
+      </w:r>
+    </w:p>
+  </w:footnote>
+</w:footnotes>
+</file>
+
+<file path=word/header1.xml><?xml version="1.0" encoding="utf-8"?>
+<w:hdr xmlns:wpc="http://schemas.microsoft.com/office/word/2010/wordprocessingCanvas" xmlns:mo="http://schemas.microsoft.com/office/mac/office/2008/main" xmlns:mc="http://schemas.openxmlformats.org/markup-compatibility/2006" xmlns:mv="urn:schemas-microsoft-com:mac:vml" xmlns:o="urn:schemas-microsoft-com:office:office" xmlns:r="http://schemas.openxmlformats.org/officeDocument/2006/relationships" xmlns:m="http://schemas.openxmlformats.org/officeDocument/2006/math" xmlns:v="urn:schemas-microsoft-com:vml" xmlns:wp14="http://schemas.microsoft.com/office/word/2010/wordprocessingDrawing" xmlns:wp="http://schemas.openxmlformats.org/drawingml/2006/wordprocessingDrawing" xmlns:w10="urn:schemas-microsoft-com:office:word" xmlns:w="http://schemas.openxmlformats.org/wordprocessingml/2006/main" xmlns:w14="http://schemas.microsoft.com/office/word/2010/wordml" xmlns:w15="http://schemas.microsoft.com/office/word/2012/wordml" xmlns:wpg="http://schemas.microsoft.com/office/word/2010/wordprocessingGroup" xmlns:wpi="http://schemas.microsoft.com/office/word/2010/wordprocessingInk" xmlns:wne="http://schemas.microsoft.com/office/word/2006/wordml" xmlns:wps="http://schemas.microsoft.com/office/word/2010/wordprocessingShape" mc:Ignorable="w14 w15 wp14">
+  <w:p>
+    <w:pPr>
+      <w:pStyle w:val="Header"/>
+    </w:pPr>
+    <w:r>
+      <w:tab/>
+    </w:r>
+  </w:p>
+  <w:p>
+    <w:pPr>
+      <w:pStyle w:val="Header"/>
+    </w:pPr>
+    <w:r>
+      <w:tab/>
+    </w:r>
+    <w:r>
+      <w:tab/>
+    </w:r>
+  </w:p>
+  <w:p>
+    <w:pPr>
+      <w:pStyle w:val="Header"/>
+    </w:pPr>
+    <w:r>
+      <w:tab/>
+      <w:t xml:space="preserve"> </w:t>
+    </w:r>
+  </w:p>
+</w:hdr>
 </file>
 
 <file path=word/numbering.xml><?xml version="1.0" encoding="utf-8"?>
@@ -2744,7 +2802,6 @@
   <w:style w:type="character" w:default="1" w:styleId="DefaultParagraphFont">
     <w:name w:val="Default Paragraph Font"/>
     <w:uiPriority w:val="1"/>
-    <w:semiHidden/>
     <w:unhideWhenUsed/>
   </w:style>
   <w:style w:type="table" w:default="1" w:styleId="TableNormal">
@@ -2804,6 +2861,48 @@
       <w:sz w:val="26"/>
       <w:szCs w:val="26"/>
     </w:rPr>
+  </w:style>
+  <w:style w:type="paragraph" w:styleId="Header">
+    <w:name w:val="header"/>
+    <w:basedOn w:val="Normal"/>
+    <w:link w:val="HeaderChar"/>
+    <w:uiPriority w:val="99"/>
+    <w:unhideWhenUsed/>
+    <w:rsid w:val="001C5DA6"/>
+    <w:pPr>
+      <w:tabs>
+        <w:tab w:val="center" w:pos="4680"/>
+        <w:tab w:val="right" w:pos="9360"/>
+      </w:tabs>
+    </w:pPr>
+  </w:style>
+  <w:style w:type="character" w:customStyle="1" w:styleId="HeaderChar">
+    <w:name w:val="Header Char"/>
+    <w:basedOn w:val="DefaultParagraphFont"/>
+    <w:link w:val="Header"/>
+    <w:uiPriority w:val="99"/>
+    <w:rsid w:val="001C5DA6"/>
+  </w:style>
+  <w:style w:type="paragraph" w:styleId="Footer">
+    <w:name w:val="footer"/>
+    <w:basedOn w:val="Normal"/>
+    <w:link w:val="FooterChar"/>
+    <w:uiPriority w:val="99"/>
+    <w:unhideWhenUsed/>
+    <w:rsid w:val="001C5DA6"/>
+    <w:pPr>
+      <w:tabs>
+        <w:tab w:val="center" w:pos="4680"/>
+        <w:tab w:val="right" w:pos="9360"/>
+      </w:tabs>
+    </w:pPr>
+  </w:style>
+  <w:style w:type="character" w:customStyle="1" w:styleId="FooterChar">
+    <w:name w:val="Footer Char"/>
+    <w:basedOn w:val="DefaultParagraphFont"/>
+    <w:link w:val="Footer"/>
+    <w:uiPriority w:val="99"/>
+    <w:rsid w:val="001C5DA6"/>
   </w:style>
 </w:styles>
 </file>

</xml_diff>